<commit_message>
Se corrigio lo propuesto por el companero
</commit_message>
<xml_diff>
--- a/Revisiones/Revisión v 1.0.docx
+++ b/Revisiones/Revisión v 1.0.docx
@@ -31,18 +31,21 @@
     <w:p>
       <w:pPr>
         <w:rPr>
-          <w:lang w:val="es-CO"/>
-        </w:rPr>
-      </w:pPr>
-    </w:p>
-    <w:p>
-      <w:pPr>
-        <w:rPr>
-          <w:lang w:val="es-CO"/>
-        </w:rPr>
-      </w:pPr>
-      <w:r>
-        <w:rPr>
+          <w:color w:val="92D050"/>
+          <w:lang w:val="es-CO"/>
+        </w:rPr>
+      </w:pPr>
+    </w:p>
+    <w:p>
+      <w:pPr>
+        <w:rPr>
+          <w:color w:val="92D050"/>
+          <w:lang w:val="es-CO"/>
+        </w:rPr>
+      </w:pPr>
+      <w:r>
+        <w:rPr>
+          <w:color w:val="92D050"/>
           <w:lang w:val="es-CO"/>
         </w:rPr>
         <w:t>Dentro del repositorio, los archivos no se encuentran bajo la estructura propuesta</w:t>
@@ -50,17 +53,19 @@
     </w:p>
     <w:p>
       <w:pPr>
-        <w:pStyle w:val="ListParagraph"/>
+        <w:pStyle w:val="Prrafodelista"/>
         <w:numPr>
           <w:ilvl w:val="0"/>
           <w:numId w:val="1"/>
         </w:numPr>
         <w:rPr>
-          <w:lang w:val="es-CO"/>
-        </w:rPr>
-      </w:pPr>
-      <w:r>
-        <w:rPr>
+          <w:color w:val="92D050"/>
+          <w:lang w:val="es-CO"/>
+        </w:rPr>
+      </w:pPr>
+      <w:r>
+        <w:rPr>
+          <w:color w:val="92D050"/>
           <w:lang w:val="es-CO"/>
         </w:rPr>
         <w:t>Análisis</w:t>
@@ -68,17 +73,19 @@
     </w:p>
     <w:p>
       <w:pPr>
-        <w:pStyle w:val="ListParagraph"/>
+        <w:pStyle w:val="Prrafodelista"/>
         <w:numPr>
           <w:ilvl w:val="0"/>
           <w:numId w:val="1"/>
         </w:numPr>
         <w:rPr>
-          <w:lang w:val="es-CO"/>
-        </w:rPr>
-      </w:pPr>
-      <w:r>
-        <w:rPr>
+          <w:color w:val="92D050"/>
+          <w:lang w:val="es-CO"/>
+        </w:rPr>
+      </w:pPr>
+      <w:r>
+        <w:rPr>
+          <w:color w:val="92D050"/>
           <w:lang w:val="es-CO"/>
         </w:rPr>
         <w:t>Diseño</w:t>
@@ -86,17 +93,19 @@
     </w:p>
     <w:p>
       <w:pPr>
-        <w:pStyle w:val="ListParagraph"/>
+        <w:pStyle w:val="Prrafodelista"/>
         <w:numPr>
           <w:ilvl w:val="0"/>
           <w:numId w:val="1"/>
         </w:numPr>
         <w:rPr>
-          <w:lang w:val="es-CO"/>
-        </w:rPr>
-      </w:pPr>
-      <w:r>
-        <w:rPr>
+          <w:color w:val="92D050"/>
+          <w:lang w:val="es-CO"/>
+        </w:rPr>
+      </w:pPr>
+      <w:r>
+        <w:rPr>
+          <w:color w:val="92D050"/>
           <w:lang w:val="es-CO"/>
         </w:rPr>
         <w:t>Pruebas</w:t>
@@ -104,17 +113,19 @@
     </w:p>
     <w:p>
       <w:pPr>
-        <w:pStyle w:val="ListParagraph"/>
+        <w:pStyle w:val="Prrafodelista"/>
         <w:numPr>
           <w:ilvl w:val="0"/>
           <w:numId w:val="1"/>
         </w:numPr>
         <w:rPr>
-          <w:lang w:val="es-CO"/>
-        </w:rPr>
-      </w:pPr>
-      <w:r>
-        <w:rPr>
+          <w:color w:val="92D050"/>
+          <w:lang w:val="es-CO"/>
+        </w:rPr>
+      </w:pPr>
+      <w:r>
+        <w:rPr>
+          <w:color w:val="92D050"/>
           <w:lang w:val="es-CO"/>
         </w:rPr>
         <w:t>Implementación</w:t>
@@ -122,17 +133,19 @@
     </w:p>
     <w:p>
       <w:pPr>
-        <w:pStyle w:val="ListParagraph"/>
+        <w:pStyle w:val="Prrafodelista"/>
         <w:numPr>
           <w:ilvl w:val="0"/>
           <w:numId w:val="1"/>
         </w:numPr>
         <w:rPr>
-          <w:lang w:val="es-CO"/>
-        </w:rPr>
-      </w:pPr>
-      <w:r>
-        <w:rPr>
+          <w:color w:val="92D050"/>
+          <w:lang w:val="es-CO"/>
+        </w:rPr>
+      </w:pPr>
+      <w:r>
+        <w:rPr>
+          <w:color w:val="92D050"/>
           <w:lang w:val="es-CO"/>
         </w:rPr>
         <w:t>Revisiones</w:t>
@@ -153,7 +166,7 @@
     </w:p>
     <w:p>
       <w:pPr>
-        <w:pStyle w:val="ListParagraph"/>
+        <w:pStyle w:val="Prrafodelista"/>
         <w:numPr>
           <w:ilvl w:val="0"/>
           <w:numId w:val="2"/>
@@ -168,10 +181,12 @@
         </w:rPr>
         <w:t>Contexto</w:t>
       </w:r>
-    </w:p>
-    <w:p>
-      <w:pPr>
-        <w:pStyle w:val="ListParagraph"/>
+      <w:bookmarkStart w:id="0" w:name="_GoBack"/>
+      <w:bookmarkEnd w:id="0"/>
+    </w:p>
+    <w:p>
+      <w:pPr>
+        <w:pStyle w:val="Prrafodelista"/>
         <w:numPr>
           <w:ilvl w:val="0"/>
           <w:numId w:val="2"/>
@@ -189,7 +204,7 @@
     </w:p>
     <w:p>
       <w:pPr>
-        <w:pStyle w:val="ListParagraph"/>
+        <w:pStyle w:val="Prrafodelista"/>
         <w:numPr>
           <w:ilvl w:val="0"/>
           <w:numId w:val="2"/>
@@ -207,7 +222,7 @@
     </w:p>
     <w:p>
       <w:pPr>
-        <w:pStyle w:val="ListParagraph"/>
+        <w:pStyle w:val="Prrafodelista"/>
         <w:numPr>
           <w:ilvl w:val="0"/>
           <w:numId w:val="2"/>
@@ -226,17 +241,20 @@
     <w:p>
       <w:pPr>
         <w:rPr>
-          <w:lang w:val="es-CO"/>
-        </w:rPr>
-      </w:pPr>
-      <w:r>
-        <w:rPr>
+          <w:color w:val="92D050"/>
+          <w:lang w:val="es-CO"/>
+        </w:rPr>
+      </w:pPr>
+      <w:r>
+        <w:rPr>
+          <w:color w:val="92D050"/>
           <w:lang w:val="es-CO"/>
         </w:rPr>
         <w:t>En el enunciado que existe dentro del contexto se da una idea muy corta, donde no se abarca la totalidad de lo que se quiere expresar en realidad</w:t>
       </w:r>
       <w:r>
         <w:rPr>
+          <w:color w:val="92D050"/>
           <w:lang w:val="es-CO"/>
         </w:rPr>
         <w:t>, creando así confusión del producto a desarrollar.</w:t>
@@ -245,23 +263,27 @@
     <w:p>
       <w:pPr>
         <w:rPr>
-          <w:lang w:val="es-CO"/>
-        </w:rPr>
-      </w:pPr>
-      <w:r>
-        <w:rPr>
+          <w:color w:val="92D050"/>
+          <w:lang w:val="es-CO"/>
+        </w:rPr>
+      </w:pPr>
+      <w:r>
+        <w:rPr>
+          <w:color w:val="92D050"/>
           <w:lang w:val="es-CO"/>
         </w:rPr>
         <w:t>En las necesidades</w:t>
       </w:r>
       <w:r>
         <w:rPr>
+          <w:color w:val="92D050"/>
           <w:lang w:val="es-CO"/>
         </w:rPr>
         <w:t xml:space="preserve"> </w:t>
       </w:r>
       <w:r>
         <w:rPr>
+          <w:color w:val="92D050"/>
           <w:lang w:val="es-CO"/>
         </w:rPr>
         <w:t>se hace una redundancia una con la otra, entonces se hace innecesarias dos de las tres existentes, pudiéndose ampliar el comentario de la necesidad que aparentemente contiene a las demás.</w:t>
@@ -270,17 +292,20 @@
     <w:p>
       <w:pPr>
         <w:rPr>
-          <w:lang w:val="es-CO"/>
-        </w:rPr>
-      </w:pPr>
-      <w:r>
-        <w:rPr>
+          <w:color w:val="92D050"/>
+          <w:lang w:val="es-CO"/>
+        </w:rPr>
+      </w:pPr>
+      <w:r>
+        <w:rPr>
+          <w:color w:val="92D050"/>
           <w:lang w:val="es-CO"/>
         </w:rPr>
         <w:t>Las características están completas conforme al enunciado existente</w:t>
       </w:r>
       <w:r>
         <w:rPr>
+          <w:color w:val="92D050"/>
           <w:lang w:val="es-CO"/>
         </w:rPr>
         <w:t>, dando una amplitud frente a la aplicación y dando pautas sobre puntos esenciales dentro de la misma, como lo son Clienta, Préstamos, Domicilios.</w:t>
@@ -289,11 +314,13 @@
     <w:p>
       <w:pPr>
         <w:rPr>
-          <w:lang w:val="es-CO"/>
-        </w:rPr>
-      </w:pPr>
-      <w:r>
-        <w:rPr>
+          <w:color w:val="92D050"/>
+          <w:lang w:val="es-CO"/>
+        </w:rPr>
+      </w:pPr>
+      <w:r>
+        <w:rPr>
+          <w:color w:val="92D050"/>
           <w:lang w:val="es-CO"/>
         </w:rPr>
         <w:t>Si, la aplicación está orientada a solo mujeres en el enunciado del contexto no se hace referencia a ellos, pero dentro de las características hacen alusión como si fuese solo para mujeres.</w:t>
@@ -302,17 +329,25 @@
     <w:p>
       <w:pPr>
         <w:rPr>
-          <w:lang w:val="es-CO"/>
-        </w:rPr>
-      </w:pPr>
-      <w:r>
-        <w:rPr>
+          <w:color w:val="92D050"/>
+          <w:lang w:val="es-CO"/>
+        </w:rPr>
+      </w:pPr>
+      <w:r>
+        <w:rPr>
+          <w:color w:val="92D050"/>
           <w:lang w:val="es-CO"/>
         </w:rPr>
         <w:t>La única imagen adjunta dentro de los prototipos, no se ve.</w:t>
       </w:r>
-      <w:bookmarkStart w:id="0" w:name="_GoBack"/>
-      <w:bookmarkEnd w:id="0"/>
+    </w:p>
+    <w:p>
+      <w:pPr>
+        <w:rPr>
+          <w:color w:val="F79646" w:themeColor="accent6"/>
+          <w:lang w:val="es-CO"/>
+        </w:rPr>
+      </w:pPr>
     </w:p>
     <w:sectPr>
       <w:pgSz w:w="12240" w:h="15840"/>
@@ -697,13 +732,13 @@
     <w:name w:val="Normal"/>
     <w:qFormat/>
   </w:style>
-  <w:style w:type="character" w:default="1" w:styleId="DefaultParagraphFont">
+  <w:style w:type="character" w:default="1" w:styleId="Fuentedeprrafopredeter">
     <w:name w:val="Default Paragraph Font"/>
     <w:uiPriority w:val="1"/>
     <w:semiHidden/>
     <w:unhideWhenUsed/>
   </w:style>
-  <w:style w:type="table" w:default="1" w:styleId="TableNormal">
+  <w:style w:type="table" w:default="1" w:styleId="Tablanormal">
     <w:name w:val="Normal Table"/>
     <w:uiPriority w:val="99"/>
     <w:semiHidden/>
@@ -718,13 +753,13 @@
       </w:tblCellMar>
     </w:tblPr>
   </w:style>
-  <w:style w:type="numbering" w:default="1" w:styleId="NoList">
+  <w:style w:type="numbering" w:default="1" w:styleId="Sinlista">
     <w:name w:val="No List"/>
     <w:uiPriority w:val="99"/>
     <w:semiHidden/>
     <w:unhideWhenUsed/>
   </w:style>
-  <w:style w:type="paragraph" w:styleId="ListParagraph">
+  <w:style w:type="paragraph" w:styleId="Prrafodelista">
     <w:name w:val="List Paragraph"/>
     <w:basedOn w:val="Normal"/>
     <w:uiPriority w:val="34"/>
@@ -898,13 +933,13 @@
     <w:name w:val="Normal"/>
     <w:qFormat/>
   </w:style>
-  <w:style w:type="character" w:default="1" w:styleId="DefaultParagraphFont">
+  <w:style w:type="character" w:default="1" w:styleId="Fuentedeprrafopredeter">
     <w:name w:val="Default Paragraph Font"/>
     <w:uiPriority w:val="1"/>
     <w:semiHidden/>
     <w:unhideWhenUsed/>
   </w:style>
-  <w:style w:type="table" w:default="1" w:styleId="TableNormal">
+  <w:style w:type="table" w:default="1" w:styleId="Tablanormal">
     <w:name w:val="Normal Table"/>
     <w:uiPriority w:val="99"/>
     <w:semiHidden/>
@@ -919,13 +954,13 @@
       </w:tblCellMar>
     </w:tblPr>
   </w:style>
-  <w:style w:type="numbering" w:default="1" w:styleId="NoList">
+  <w:style w:type="numbering" w:default="1" w:styleId="Sinlista">
     <w:name w:val="No List"/>
     <w:uiPriority w:val="99"/>
     <w:semiHidden/>
     <w:unhideWhenUsed/>
   </w:style>
-  <w:style w:type="paragraph" w:styleId="ListParagraph">
+  <w:style w:type="paragraph" w:styleId="Prrafodelista">
     <w:name w:val="List Paragraph"/>
     <w:basedOn w:val="Normal"/>
     <w:uiPriority w:val="34"/>

</xml_diff>